<commit_message>
change password feature is describe
</commit_message>
<xml_diff>
--- a/Software Requirements Specification.docx
+++ b/Software Requirements Specification.docx
@@ -210,10 +210,7 @@
         <w:t xml:space="preserve"> is to make the operations of a library. More flexible and user friendly. Since this is a web Application, running on 24X7, the members can query </w:t>
       </w:r>
       <w:r>
-        <w:t xml:space="preserve">or </w:t>
-      </w:r>
-      <w:r>
-        <w:t xml:space="preserve">reserve </w:t>
+        <w:t xml:space="preserve">or reserve </w:t>
       </w:r>
       <w:r>
         <w:t xml:space="preserve">for a book </w:t>
@@ -1033,6 +1030,19 @@
       </w:r>
     </w:p>
     <w:p>
+      <w:r>
+        <w:t xml:space="preserve">This facility </w:t>
+      </w:r>
+      <w:proofErr w:type="gramStart"/>
+      <w:r>
+        <w:t>allow</w:t>
+      </w:r>
+      <w:proofErr w:type="gramEnd"/>
+      <w:r>
+        <w:t xml:space="preserve"> you to change the password</w:t>
+      </w:r>
+    </w:p>
+    <w:p>
       <w:pPr>
         <w:pStyle w:val="ListParagraph"/>
         <w:numPr>
@@ -1642,6 +1652,7 @@
         </w:numPr>
       </w:pPr>
       <w:r>
+        <w:lastRenderedPageBreak/>
         <w:t>Member</w:t>
       </w:r>
     </w:p>
@@ -1654,7 +1665,6 @@
         </w:numPr>
       </w:pPr>
       <w:r>
-        <w:lastRenderedPageBreak/>
         <w:t>Application Admin</w:t>
       </w:r>
     </w:p>

</xml_diff>